<commit_message>
Updates to data dictionary
</commit_message>
<xml_diff>
--- a/AMD Academy 2024/Data Dictionary for AMD Tabletop Exercise.docx
+++ b/AMD Academy 2024/Data Dictionary for AMD Tabletop Exercise.docx
@@ -30,7 +30,654 @@
           <w:i/>
           <w:iCs/>
         </w:rPr>
-        <w:t xml:space="preserve">Document: </w:t>
+        <w:t>File</w:t>
+      </w:r>
+      <w:r>
+        <w:rPr>
+          <w:i/>
+          <w:iCs/>
+        </w:rPr>
+        <w:t>: AMD_exercise_node</w:t>
+      </w:r>
+      <w:r>
+        <w:rPr>
+          <w:i/>
+          <w:iCs/>
+        </w:rPr>
+        <w:t>.xlsx</w:t>
+      </w:r>
+    </w:p>
+    <w:p>
+      <w:pPr>
+        <w:rPr>
+          <w:i/>
+          <w:iCs/>
+        </w:rPr>
+      </w:pPr>
+      <w:r>
+        <w:rPr>
+          <w:i/>
+          <w:iCs/>
+        </w:rPr>
+        <w:t>File</w:t>
+      </w:r>
+      <w:r>
+        <w:rPr>
+          <w:i/>
+          <w:iCs/>
+        </w:rPr>
+        <w:t xml:space="preserve"> Type: Node List</w:t>
+      </w:r>
+      <w:r>
+        <w:rPr>
+          <w:i/>
+          <w:iCs/>
+        </w:rPr>
+        <w:t xml:space="preserve"> -</w:t>
+      </w:r>
+      <w:r>
+        <w:t xml:space="preserve"> a </w:t>
+      </w:r>
+      <w:r>
+        <w:t>matrix that contains</w:t>
+      </w:r>
+      <w:r>
+        <w:t xml:space="preserve"> </w:t>
+      </w:r>
+      <w:r>
+        <w:t>investigation dat</w:t>
+      </w:r>
+      <w:r>
+        <w:t>a.</w:t>
+      </w:r>
+    </w:p>
+    <w:p>
+      <w:pPr>
+        <w:rPr>
+          <w:b/>
+          <w:bCs/>
+        </w:rPr>
+      </w:pPr>
+      <w:r>
+        <w:rPr>
+          <w:b/>
+          <w:bCs/>
+        </w:rPr>
+        <w:t>Columns:</w:t>
+      </w:r>
+    </w:p>
+    <w:p>
+      <w:pPr>
+        <w:pStyle w:val="ListParagraph"/>
+        <w:numPr>
+          <w:ilvl w:val="0"/>
+          <w:numId w:val="1"/>
+        </w:numPr>
+      </w:pPr>
+      <w:r>
+        <w:rPr>
+          <w:b/>
+          <w:bCs/>
+        </w:rPr>
+        <w:t>Node</w:t>
+      </w:r>
+      <w:r>
+        <w:t xml:space="preserve">- A </w:t>
+      </w:r>
+      <w:r>
+        <w:t>unique</w:t>
+      </w:r>
+      <w:r>
+        <w:t xml:space="preserve"> object in a network that represents a person or facility.</w:t>
+      </w:r>
+    </w:p>
+    <w:p>
+      <w:pPr>
+        <w:pStyle w:val="ListParagraph"/>
+        <w:numPr>
+          <w:ilvl w:val="0"/>
+          <w:numId w:val="1"/>
+        </w:numPr>
+      </w:pPr>
+      <w:r>
+        <w:rPr>
+          <w:b/>
+          <w:bCs/>
+        </w:rPr>
+        <w:t>Node</w:t>
+      </w:r>
+      <w:r>
+        <w:t xml:space="preserve"> </w:t>
+      </w:r>
+      <w:r>
+        <w:rPr>
+          <w:b/>
+          <w:bCs/>
+        </w:rPr>
+        <w:t>Type</w:t>
+      </w:r>
+      <w:r>
+        <w:t xml:space="preserve">- </w:t>
+      </w:r>
+      <w:r>
+        <w:t>C</w:t>
+      </w:r>
+      <w:r>
+        <w:t xml:space="preserve">ategorizes the node as person or facility. </w:t>
+      </w:r>
+    </w:p>
+    <w:p>
+      <w:pPr>
+        <w:pStyle w:val="ListParagraph"/>
+        <w:numPr>
+          <w:ilvl w:val="0"/>
+          <w:numId w:val="1"/>
+        </w:numPr>
+      </w:pPr>
+      <w:r>
+        <w:rPr>
+          <w:b/>
+          <w:bCs/>
+        </w:rPr>
+        <w:t>Specificity</w:t>
+      </w:r>
+      <w:r>
+        <w:t>-</w:t>
+      </w:r>
+      <w:r>
+        <w:t xml:space="preserve"> F</w:t>
+      </w:r>
+      <w:r>
+        <w:t xml:space="preserve">urther classifies the </w:t>
+      </w:r>
+      <w:r>
+        <w:t>node type</w:t>
+      </w:r>
+      <w:r>
+        <w:t xml:space="preserve">. </w:t>
+      </w:r>
+      <w:r>
+        <w:t>A</w:t>
+      </w:r>
+      <w:r>
+        <w:t xml:space="preserve"> facility node can be classified as a rehabilitation center, long-term care facility or hospital</w:t>
+      </w:r>
+      <w:r>
+        <w:t>; meanwhile</w:t>
+      </w:r>
+      <w:r>
+        <w:t>,</w:t>
+      </w:r>
+      <w:r>
+        <w:t xml:space="preserve"> a</w:t>
+      </w:r>
+      <w:r>
+        <w:t xml:space="preserve"> person node will be classified according to the CPO gene that was detected. </w:t>
+      </w:r>
+    </w:p>
+    <w:p>
+      <w:pPr>
+        <w:pStyle w:val="ListParagraph"/>
+        <w:numPr>
+          <w:ilvl w:val="0"/>
+          <w:numId w:val="1"/>
+        </w:numPr>
+      </w:pPr>
+      <w:r>
+        <w:rPr>
+          <w:b/>
+          <w:bCs/>
+        </w:rPr>
+        <w:t>Exposure</w:t>
+      </w:r>
+      <w:r>
+        <w:t>-</w:t>
+      </w:r>
+      <w:r>
+        <w:t xml:space="preserve"> </w:t>
+      </w:r>
+      <w:r>
+        <w:t>I</w:t>
+      </w:r>
+      <w:r>
+        <w:t>ndicates when the patient was associated with a facility based on the date of diagnosis</w:t>
+      </w:r>
+      <w:r>
+        <w:t xml:space="preserve"> (before </w:t>
+      </w:r>
+      <w:r>
+        <w:t>diagnosis, during diagnosis, after diagnosis)</w:t>
+      </w:r>
+      <w:r>
+        <w:t xml:space="preserve">. </w:t>
+      </w:r>
+    </w:p>
+    <w:p>
+      <w:pPr>
+        <w:pStyle w:val="ListParagraph"/>
+        <w:numPr>
+          <w:ilvl w:val="0"/>
+          <w:numId w:val="1"/>
+        </w:numPr>
+      </w:pPr>
+      <w:r>
+        <w:rPr>
+          <w:b/>
+          <w:bCs/>
+        </w:rPr>
+        <w:t>Diagnosis</w:t>
+      </w:r>
+      <w:r>
+        <w:t>-</w:t>
+      </w:r>
+      <w:r>
+        <w:t xml:space="preserve"> </w:t>
+      </w:r>
+      <w:bookmarkStart w:id="0" w:name="_Hlk164013734"/>
+      <w:r>
+        <w:t>D</w:t>
+      </w:r>
+      <w:r>
+        <w:t xml:space="preserve">ate in which the </w:t>
+      </w:r>
+      <w:r>
+        <w:t xml:space="preserve">diagnosed with </w:t>
+      </w:r>
+      <w:r>
+        <w:t xml:space="preserve">Carbapenem Resistant </w:t>
+      </w:r>
+      <w:r>
+        <w:rPr>
+          <w:i/>
+          <w:iCs/>
+        </w:rPr>
+        <w:t>Acinetobacter baumannii</w:t>
+      </w:r>
+      <w:r>
+        <w:t xml:space="preserve"> </w:t>
+      </w:r>
+      <w:r>
+        <w:t>(</w:t>
+      </w:r>
+      <w:r>
+        <w:t>CRAB</w:t>
+      </w:r>
+      <w:r>
+        <w:t>)</w:t>
+      </w:r>
+      <w:r>
+        <w:t>.</w:t>
+      </w:r>
+      <w:bookmarkEnd w:id="0"/>
+    </w:p>
+    <w:p>
+      <w:pPr>
+        <w:pStyle w:val="ListParagraph"/>
+        <w:numPr>
+          <w:ilvl w:val="0"/>
+          <w:numId w:val="1"/>
+        </w:numPr>
+      </w:pPr>
+      <w:r>
+        <w:rPr>
+          <w:b/>
+          <w:bCs/>
+        </w:rPr>
+        <w:t>Start</w:t>
+      </w:r>
+      <w:r>
+        <w:t>-</w:t>
+      </w:r>
+      <w:r>
+        <w:t xml:space="preserve"> </w:t>
+      </w:r>
+      <w:r>
+        <w:t>D</w:t>
+      </w:r>
+      <w:r>
+        <w:t>ate in which the person was first detected with a CPO gene.</w:t>
+      </w:r>
+    </w:p>
+    <w:p>
+      <w:pPr>
+        <w:pStyle w:val="ListParagraph"/>
+        <w:numPr>
+          <w:ilvl w:val="0"/>
+          <w:numId w:val="1"/>
+        </w:numPr>
+      </w:pPr>
+      <w:r>
+        <w:rPr>
+          <w:b/>
+          <w:bCs/>
+        </w:rPr>
+        <w:t>End</w:t>
+      </w:r>
+      <w:r>
+        <w:t>-</w:t>
+      </w:r>
+      <w:r>
+        <w:t xml:space="preserve"> </w:t>
+      </w:r>
+      <w:r>
+        <w:t>D</w:t>
+      </w:r>
+      <w:r>
+        <w:t xml:space="preserve">ate </w:t>
+      </w:r>
+      <w:r>
+        <w:t>when the investigation concluded. There is no “true” end date of an individual once colonized with a carbapenem bacterium.</w:t>
+      </w:r>
+    </w:p>
+    <w:p>
+      <w:pPr>
+        <w:pStyle w:val="ListParagraph"/>
+        <w:numPr>
+          <w:ilvl w:val="0"/>
+          <w:numId w:val="1"/>
+        </w:numPr>
+      </w:pPr>
+      <w:r>
+        <w:rPr>
+          <w:b/>
+          <w:bCs/>
+        </w:rPr>
+        <w:t>Latitude</w:t>
+      </w:r>
+      <w:r>
+        <w:t>-</w:t>
+      </w:r>
+      <w:r>
+        <w:t xml:space="preserve"> A coordinate that specifies the north-south position of a point on the surface of the Earth.</w:t>
+      </w:r>
+      <w:r>
+        <w:t xml:space="preserve">  </w:t>
+      </w:r>
+      <w:r>
+        <w:t xml:space="preserve">Relates to the last </w:t>
+      </w:r>
+      <w:r>
+        <w:t>facility</w:t>
+      </w:r>
+      <w:r>
+        <w:t xml:space="preserve"> that a patient visited</w:t>
+      </w:r>
+      <w:r>
+        <w:t>.</w:t>
+      </w:r>
+    </w:p>
+    <w:p>
+      <w:pPr>
+        <w:pStyle w:val="ListParagraph"/>
+        <w:numPr>
+          <w:ilvl w:val="0"/>
+          <w:numId w:val="1"/>
+        </w:numPr>
+      </w:pPr>
+      <w:r>
+        <w:rPr>
+          <w:b/>
+          <w:bCs/>
+        </w:rPr>
+        <w:t>Longitude</w:t>
+      </w:r>
+      <w:r>
+        <w:t>-</w:t>
+      </w:r>
+      <w:r>
+        <w:t xml:space="preserve"> </w:t>
+      </w:r>
+      <w:r>
+        <w:t>A coordinate that specifies the east-west position of a point on the surface of the Earth.</w:t>
+      </w:r>
+      <w:r>
+        <w:t xml:space="preserve"> </w:t>
+      </w:r>
+      <w:r>
+        <w:t>Relates to the last facility that a patient visited.</w:t>
+      </w:r>
+    </w:p>
+    <w:p>
+      <w:pPr>
+        <w:rPr>
+          <w:i/>
+          <w:iCs/>
+        </w:rPr>
+      </w:pPr>
+      <w:r>
+        <w:rPr>
+          <w:i/>
+          <w:iCs/>
+        </w:rPr>
+        <w:t>File</w:t>
+      </w:r>
+      <w:r>
+        <w:rPr>
+          <w:i/>
+          <w:iCs/>
+        </w:rPr>
+        <w:t>: AMD_exercise_edge</w:t>
+      </w:r>
+      <w:r>
+        <w:rPr>
+          <w:i/>
+          <w:iCs/>
+        </w:rPr>
+        <w:t>.xlsx</w:t>
+      </w:r>
+    </w:p>
+    <w:p>
+      <w:r>
+        <w:rPr>
+          <w:i/>
+          <w:iCs/>
+        </w:rPr>
+        <w:t>File</w:t>
+      </w:r>
+      <w:r>
+        <w:rPr>
+          <w:i/>
+          <w:iCs/>
+        </w:rPr>
+        <w:t xml:space="preserve"> Type: Edge List</w:t>
+      </w:r>
+      <w:r>
+        <w:rPr>
+          <w:i/>
+          <w:iCs/>
+        </w:rPr>
+        <w:t xml:space="preserve"> -</w:t>
+      </w:r>
+      <w:r>
+        <w:t xml:space="preserve"> a </w:t>
+      </w:r>
+      <w:r>
+        <w:t>matrix that contains</w:t>
+      </w:r>
+      <w:r>
+        <w:t xml:space="preserve"> </w:t>
+      </w:r>
+      <w:r>
+        <w:t>links</w:t>
+      </w:r>
+      <w:r>
+        <w:t xml:space="preserve"> between </w:t>
+      </w:r>
+      <w:r>
+        <w:t>patients and facilities</w:t>
+      </w:r>
+      <w:r>
+        <w:t>.</w:t>
+      </w:r>
+    </w:p>
+    <w:p>
+      <w:pPr>
+        <w:pStyle w:val="ListParagraph"/>
+        <w:numPr>
+          <w:ilvl w:val="0"/>
+          <w:numId w:val="2"/>
+        </w:numPr>
+      </w:pPr>
+      <w:r>
+        <w:rPr>
+          <w:b/>
+          <w:bCs/>
+        </w:rPr>
+        <w:t>Source</w:t>
+      </w:r>
+      <w:r>
+        <w:t>-The node where an association begins. Note that in this context, source does not imply the source of transmission.</w:t>
+      </w:r>
+    </w:p>
+    <w:p>
+      <w:pPr>
+        <w:pStyle w:val="ListParagraph"/>
+        <w:numPr>
+          <w:ilvl w:val="0"/>
+          <w:numId w:val="2"/>
+        </w:numPr>
+      </w:pPr>
+      <w:r>
+        <w:rPr>
+          <w:b/>
+          <w:bCs/>
+        </w:rPr>
+        <w:t>Target</w:t>
+      </w:r>
+      <w:r>
+        <w:t>- The node where an association ends. Note that in this context, target does not imply the target of transmission.</w:t>
+      </w:r>
+    </w:p>
+    <w:p>
+      <w:pPr>
+        <w:pStyle w:val="ListParagraph"/>
+        <w:numPr>
+          <w:ilvl w:val="0"/>
+          <w:numId w:val="2"/>
+        </w:numPr>
+      </w:pPr>
+      <w:r>
+        <w:rPr>
+          <w:b/>
+          <w:bCs/>
+        </w:rPr>
+        <w:t>Exposure</w:t>
+      </w:r>
+      <w:r>
+        <w:t>-</w:t>
+      </w:r>
+      <w:r>
+        <w:t xml:space="preserve"> </w:t>
+      </w:r>
+      <w:r>
+        <w:t>Indicates when the patient was associated with a facility based on the date of diagnosis (before diagnosis, during diagnosis, after diagnosis).</w:t>
+      </w:r>
+    </w:p>
+    <w:p>
+      <w:pPr>
+        <w:pStyle w:val="ListParagraph"/>
+        <w:numPr>
+          <w:ilvl w:val="0"/>
+          <w:numId w:val="2"/>
+        </w:numPr>
+      </w:pPr>
+      <w:r>
+        <w:rPr>
+          <w:b/>
+          <w:bCs/>
+        </w:rPr>
+        <w:t>Diagnosis</w:t>
+      </w:r>
+      <w:r>
+        <w:t xml:space="preserve">- </w:t>
+      </w:r>
+      <w:r>
+        <w:t xml:space="preserve">Date in which the diagnosed with </w:t>
+      </w:r>
+      <w:r>
+        <w:t xml:space="preserve">Carbapenem Resistant </w:t>
+      </w:r>
+      <w:r>
+        <w:rPr>
+          <w:i/>
+          <w:iCs/>
+        </w:rPr>
+        <w:t>Acinetobacter baumannii</w:t>
+      </w:r>
+      <w:r>
+        <w:t xml:space="preserve"> (CRAB).</w:t>
+      </w:r>
+    </w:p>
+    <w:p>
+      <w:pPr>
+        <w:pStyle w:val="ListParagraph"/>
+        <w:numPr>
+          <w:ilvl w:val="0"/>
+          <w:numId w:val="2"/>
+        </w:numPr>
+      </w:pPr>
+      <w:r>
+        <w:rPr>
+          <w:b/>
+          <w:bCs/>
+        </w:rPr>
+        <w:t>Link Start</w:t>
+      </w:r>
+      <w:r>
+        <w:t xml:space="preserve">- </w:t>
+      </w:r>
+      <w:r>
+        <w:t>D</w:t>
+      </w:r>
+      <w:r>
+        <w:t>ate in which the person was first associated with the referenced target.</w:t>
+      </w:r>
+    </w:p>
+    <w:p>
+      <w:pPr>
+        <w:pStyle w:val="ListParagraph"/>
+        <w:numPr>
+          <w:ilvl w:val="0"/>
+          <w:numId w:val="2"/>
+        </w:numPr>
+      </w:pPr>
+      <w:r>
+        <w:rPr>
+          <w:b/>
+          <w:bCs/>
+        </w:rPr>
+        <w:t>Link End</w:t>
+      </w:r>
+      <w:r>
+        <w:t xml:space="preserve">- </w:t>
+      </w:r>
+      <w:r>
+        <w:t>D</w:t>
+      </w:r>
+      <w:r>
+        <w:t>ate in which the person was last associated with the referenced target.</w:t>
+      </w:r>
+    </w:p>
+    <w:p>
+      <w:pPr>
+        <w:rPr>
+          <w:i/>
+          <w:iCs/>
+        </w:rPr>
+      </w:pPr>
+      <w:r>
+        <w:rPr>
+          <w:i/>
+          <w:iCs/>
+        </w:rPr>
+        <w:t>File</w:t>
+      </w:r>
+      <w:r>
+        <w:rPr>
+          <w:i/>
+          <w:iCs/>
+        </w:rPr>
+        <w:t xml:space="preserve">: </w:t>
       </w:r>
       <w:proofErr w:type="spellStart"/>
       <w:r>
@@ -38,464 +685,95 @@
           <w:i/>
           <w:iCs/>
         </w:rPr>
-        <w:t>AMD_exercise_node</w:t>
+        <w:t>amd_tree</w:t>
+      </w:r>
+      <w:r>
+        <w:rPr>
+          <w:i/>
+          <w:iCs/>
+        </w:rPr>
+        <w:t>.nwk</w:t>
       </w:r>
       <w:proofErr w:type="spellEnd"/>
     </w:p>
     <w:p>
-      <w:pPr>
-        <w:rPr>
-          <w:i/>
-          <w:iCs/>
-        </w:rPr>
-      </w:pPr>
-      <w:r>
-        <w:rPr>
-          <w:i/>
-          <w:iCs/>
-        </w:rPr>
-        <w:t>Document Type: Node List</w:t>
-      </w:r>
-    </w:p>
-    <w:p>
-      <w:r>
-        <w:rPr>
-          <w:b/>
-          <w:bCs/>
-        </w:rPr>
-        <w:t>Node</w:t>
-      </w:r>
-      <w:r>
+      <w:r>
+        <w:rPr>
+          <w:i/>
+          <w:iCs/>
+        </w:rPr>
+        <w:t>File</w:t>
+      </w:r>
+      <w:r>
+        <w:rPr>
+          <w:i/>
+          <w:iCs/>
+        </w:rPr>
+        <w:t xml:space="preserve"> Type: </w:t>
+      </w:r>
+      <w:proofErr w:type="spellStart"/>
+      <w:r>
+        <w:rPr>
+          <w:i/>
+          <w:iCs/>
+        </w:rPr>
+        <w:t>newick</w:t>
+      </w:r>
+      <w:proofErr w:type="spellEnd"/>
+      <w:r>
+        <w:rPr>
+          <w:i/>
+          <w:iCs/>
+        </w:rPr>
+        <w:t xml:space="preserve"> tree</w:t>
+      </w:r>
+      <w:r>
+        <w:rPr>
+          <w:i/>
+          <w:iCs/>
+        </w:rPr>
         <w:t xml:space="preserve"> </w:t>
       </w:r>
       <w:r>
         <w:rPr>
-          <w:b/>
-          <w:bCs/>
-        </w:rPr>
-        <w:t>List</w:t>
-      </w:r>
-      <w:r>
-        <w:t>-This is a list of each node and its associated information.</w:t>
-      </w:r>
-    </w:p>
-    <w:p>
-      <w:r>
-        <w:rPr>
-          <w:b/>
-          <w:bCs/>
-        </w:rPr>
-        <w:t>Node</w:t>
-      </w:r>
-      <w:r>
-        <w:t>- A discrete object in a network that represents a person or facility.</w:t>
-      </w:r>
-    </w:p>
-    <w:p>
-      <w:r>
-        <w:rPr>
-          <w:b/>
-          <w:bCs/>
-        </w:rPr>
-        <w:t>Node</w:t>
-      </w:r>
-      <w:r>
+          <w:i/>
+          <w:iCs/>
+        </w:rPr>
+        <w:t>–</w:t>
+      </w:r>
+      <w:r>
+        <w:rPr>
+          <w:i/>
+          <w:iCs/>
+        </w:rPr>
         <w:t xml:space="preserve"> </w:t>
       </w:r>
       <w:r>
-        <w:rPr>
-          <w:b/>
-          <w:bCs/>
-        </w:rPr>
-        <w:t>Type</w:t>
-      </w:r>
-      <w:r>
-        <w:t xml:space="preserve">- A data field that </w:t>
-      </w:r>
-      <w:r>
-        <w:t xml:space="preserve">categorizes the node as person or facility. </w:t>
-      </w:r>
-    </w:p>
-    <w:p>
-      <w:r>
-        <w:rPr>
-          <w:b/>
-          <w:bCs/>
-        </w:rPr>
-        <w:t>Specificity</w:t>
-      </w:r>
-      <w:r>
-        <w:t>-</w:t>
-      </w:r>
-      <w:r>
-        <w:t xml:space="preserve">A data field that further classifies the category of the node. </w:t>
-      </w:r>
-      <w:r>
-        <w:t>A</w:t>
-      </w:r>
-      <w:r>
-        <w:t xml:space="preserve"> facility node can be classified as a rehabilitation center, long-term care facility or hospital</w:t>
-      </w:r>
-      <w:r>
-        <w:t>; meanwhile</w:t>
-      </w:r>
-      <w:r>
-        <w:t>,</w:t>
-      </w:r>
-      <w:r>
-        <w:t xml:space="preserve"> a</w:t>
-      </w:r>
-      <w:r>
-        <w:t xml:space="preserve"> person node will be classified according to the CPO gene that was detected. </w:t>
-      </w:r>
-    </w:p>
-    <w:p>
-      <w:r>
-        <w:rPr>
-          <w:b/>
-          <w:bCs/>
-        </w:rPr>
-        <w:t>Exposure</w:t>
-      </w:r>
-      <w:r>
-        <w:t>-</w:t>
+        <w:t>a</w:t>
+      </w:r>
+      <w:r>
+        <w:t xml:space="preserve"> phylogenetic</w:t>
+      </w:r>
+      <w:r>
+        <w:t xml:space="preserve"> tree file generated from</w:t>
+      </w:r>
+      <w:r>
+        <w:t xml:space="preserve"> genetic</w:t>
       </w:r>
       <w:r>
         <w:t xml:space="preserve"> </w:t>
       </w:r>
       <w:r>
-        <w:t xml:space="preserve">This data field indicates when the patient was associated with a facility based on the date of diagnosis. </w:t>
-      </w:r>
-    </w:p>
-    <w:p>
-      <w:r>
-        <w:rPr>
-          <w:b/>
-          <w:bCs/>
-        </w:rPr>
-        <w:t>Diagnosis</w:t>
-      </w:r>
-      <w:r>
-        <w:t>-</w:t>
-      </w:r>
-      <w:r>
-        <w:t xml:space="preserve"> This data field displays the date in which the person was detected with a CPO gene.</w:t>
-      </w:r>
-    </w:p>
-    <w:p>
-      <w:r>
-        <w:rPr>
-          <w:b/>
-          <w:bCs/>
-        </w:rPr>
-        <w:t>Start</w:t>
-      </w:r>
-      <w:r>
-        <w:t>-</w:t>
-      </w:r>
-      <w:r>
-        <w:t xml:space="preserve"> This date field displays the date in which the person was first detected with a CPO gene.</w:t>
-      </w:r>
-    </w:p>
-    <w:p>
-      <w:r>
-        <w:rPr>
-          <w:b/>
-          <w:bCs/>
-        </w:rPr>
-        <w:t>End</w:t>
-      </w:r>
-      <w:r>
-        <w:t>-</w:t>
-      </w:r>
-      <w:r>
-        <w:t xml:space="preserve"> This date field displays the date </w:t>
-      </w:r>
-      <w:r>
-        <w:t>when the investigation concluded. There is no “true” end date of an individual once colonized with a carbapenem bacterium.</w:t>
-      </w:r>
-    </w:p>
-    <w:p>
-      <w:r>
-        <w:rPr>
-          <w:b/>
-          <w:bCs/>
-        </w:rPr>
-        <w:t>Latitude</w:t>
-      </w:r>
-      <w:r>
-        <w:t>-</w:t>
-      </w:r>
-      <w:r>
-        <w:t xml:space="preserve"> A coordinate that specifies the north-south position of a point on the surface of the Earth.</w:t>
-      </w:r>
-    </w:p>
-    <w:p>
-      <w:r>
-        <w:rPr>
-          <w:b/>
-          <w:bCs/>
-        </w:rPr>
-        <w:t>Longitude</w:t>
-      </w:r>
-      <w:r>
-        <w:t>-</w:t>
-      </w:r>
-      <w:r>
-        <w:t xml:space="preserve"> </w:t>
-      </w:r>
-      <w:r>
-        <w:t xml:space="preserve">A coordinate that specifies the </w:t>
-      </w:r>
-      <w:r>
-        <w:t>east</w:t>
-      </w:r>
-      <w:r>
-        <w:t>-</w:t>
-      </w:r>
-      <w:r>
-        <w:t>west</w:t>
-      </w:r>
-      <w:r>
-        <w:t xml:space="preserve"> position of a point on the surface of the Earth.</w:t>
-      </w:r>
-    </w:p>
-    <w:p>
-      <w:pPr>
-        <w:rPr>
-          <w:i/>
-          <w:iCs/>
-        </w:rPr>
-      </w:pPr>
-      <w:r>
-        <w:rPr>
-          <w:i/>
-          <w:iCs/>
-        </w:rPr>
-        <w:t xml:space="preserve">Document: </w:t>
-      </w:r>
-      <w:proofErr w:type="spellStart"/>
-      <w:r>
-        <w:rPr>
-          <w:i/>
-          <w:iCs/>
-        </w:rPr>
-        <w:t>AMD_exercise_edge</w:t>
-      </w:r>
-      <w:proofErr w:type="spellEnd"/>
-    </w:p>
-    <w:p>
-      <w:pPr>
-        <w:rPr>
-          <w:i/>
-          <w:iCs/>
-        </w:rPr>
-      </w:pPr>
-      <w:r>
-        <w:rPr>
-          <w:i/>
-          <w:iCs/>
-        </w:rPr>
-        <w:t>Document Type: Edge List</w:t>
-      </w:r>
-    </w:p>
-    <w:p>
-      <w:r>
-        <w:rPr>
-          <w:b/>
-          <w:bCs/>
-        </w:rPr>
-        <w:t>Edge</w:t>
-      </w:r>
-      <w:r>
-        <w:t xml:space="preserve"> </w:t>
-      </w:r>
-      <w:r>
-        <w:rPr>
-          <w:b/>
-          <w:bCs/>
-        </w:rPr>
-        <w:t>list</w:t>
-      </w:r>
-      <w:r>
-        <w:t>- a list in which all genetic links and association between nodes are listed.</w:t>
-      </w:r>
-    </w:p>
-    <w:p>
-      <w:r>
-        <w:rPr>
-          <w:b/>
-          <w:bCs/>
-        </w:rPr>
-        <w:t>Source</w:t>
-      </w:r>
-      <w:r>
-        <w:t>-The node where an association begins. Note that in this context, source does not imply the source of transmission.</w:t>
-      </w:r>
-    </w:p>
-    <w:p>
-      <w:r>
-        <w:rPr>
-          <w:b/>
-          <w:bCs/>
-        </w:rPr>
-        <w:t>Target</w:t>
-      </w:r>
-      <w:r>
-        <w:t>- The node where an association ends. Note that in this context, target does not imply the target of transmission.</w:t>
-      </w:r>
-    </w:p>
-    <w:p>
-      <w:r>
-        <w:rPr>
-          <w:b/>
-          <w:bCs/>
-        </w:rPr>
-        <w:t>Exposure</w:t>
-      </w:r>
-      <w:r>
-        <w:t>-</w:t>
-      </w:r>
-      <w:r>
-        <w:t xml:space="preserve"> </w:t>
-      </w:r>
-      <w:r>
-        <w:t>This data field indicates when the patient was associated with a facility based on the date of diagnosis.</w:t>
-      </w:r>
-    </w:p>
-    <w:p>
-      <w:r>
-        <w:rPr>
-          <w:b/>
-          <w:bCs/>
-        </w:rPr>
-        <w:t>Diagnosis</w:t>
-      </w:r>
-      <w:r>
-        <w:t>- This data field displays the date in which the person was detected with a CPO gene.</w:t>
-      </w:r>
-    </w:p>
-    <w:p>
-      <w:r>
-        <w:rPr>
-          <w:b/>
-          <w:bCs/>
-        </w:rPr>
-        <w:t xml:space="preserve">Link </w:t>
-      </w:r>
-      <w:r>
-        <w:rPr>
-          <w:b/>
-          <w:bCs/>
-        </w:rPr>
-        <w:t>Start</w:t>
-      </w:r>
-      <w:r>
-        <w:t xml:space="preserve">- This date field displays the date in which the person was first </w:t>
-      </w:r>
-      <w:r>
-        <w:t>associated</w:t>
-      </w:r>
-      <w:r>
-        <w:t xml:space="preserve"> with </w:t>
-      </w:r>
-      <w:r>
-        <w:t>the referenced target</w:t>
+        <w:t>sequence data</w:t>
+      </w:r>
+      <w:r>
+        <w:t xml:space="preserve"> that shows the predicted relationships between </w:t>
+      </w:r>
+      <w:r>
+        <w:t>specimens</w:t>
       </w:r>
       <w:r>
         <w:t>.</w:t>
-      </w:r>
-    </w:p>
-    <w:p>
-      <w:r>
-        <w:rPr>
-          <w:b/>
-          <w:bCs/>
-        </w:rPr>
-        <w:t xml:space="preserve">Link </w:t>
-      </w:r>
-      <w:r>
-        <w:rPr>
-          <w:b/>
-          <w:bCs/>
-        </w:rPr>
-        <w:t>End</w:t>
-      </w:r>
-      <w:r>
-        <w:t xml:space="preserve">- This date field displays the date </w:t>
-      </w:r>
-      <w:r>
-        <w:t>in which the person was last associated with the referenced target</w:t>
-      </w:r>
-      <w:r>
-        <w:t>.</w:t>
-      </w:r>
-    </w:p>
-    <w:p/>
-    <w:p>
-      <w:pPr>
-        <w:rPr>
-          <w:i/>
-          <w:iCs/>
-        </w:rPr>
-      </w:pPr>
-      <w:r>
-        <w:rPr>
-          <w:i/>
-          <w:iCs/>
-        </w:rPr>
-        <w:lastRenderedPageBreak/>
-        <w:t xml:space="preserve">Document: </w:t>
-      </w:r>
-      <w:proofErr w:type="spellStart"/>
-      <w:r>
-        <w:rPr>
-          <w:i/>
-          <w:iCs/>
-        </w:rPr>
-        <w:t>amd_tree</w:t>
-      </w:r>
-      <w:proofErr w:type="spellEnd"/>
-    </w:p>
-    <w:p>
-      <w:pPr>
-        <w:rPr>
-          <w:i/>
-          <w:iCs/>
-        </w:rPr>
-      </w:pPr>
-      <w:r>
-        <w:rPr>
-          <w:i/>
-          <w:iCs/>
-        </w:rPr>
-        <w:t xml:space="preserve">Document Type: </w:t>
-      </w:r>
-      <w:proofErr w:type="spellStart"/>
-      <w:r>
-        <w:rPr>
-          <w:i/>
-          <w:iCs/>
-        </w:rPr>
-        <w:t>newick</w:t>
-      </w:r>
-      <w:proofErr w:type="spellEnd"/>
-      <w:r>
-        <w:rPr>
-          <w:i/>
-          <w:iCs/>
-        </w:rPr>
-        <w:t xml:space="preserve"> tree</w:t>
-      </w:r>
-    </w:p>
-    <w:p>
-      <w:proofErr w:type="spellStart"/>
-      <w:r>
-        <w:t>Newick</w:t>
-      </w:r>
-      <w:proofErr w:type="spellEnd"/>
-      <w:r>
-        <w:t xml:space="preserve"> tree- a tree file generated from sequenced data in a text format.</w:t>
       </w:r>
     </w:p>
     <w:p/>
@@ -507,6 +785,189 @@
     </w:sectPr>
   </w:body>
 </w:document>
+</file>
+
+<file path=word/numbering.xml><?xml version="1.0" encoding="utf-8"?>
+<w:numbering xmlns:wpc="http://schemas.microsoft.com/office/word/2010/wordprocessingCanvas" xmlns:cx="http://schemas.microsoft.com/office/drawing/2014/chartex" xmlns:cx1="http://schemas.microsoft.com/office/drawing/2015/9/8/chartex" xmlns:cx2="http://schemas.microsoft.com/office/drawing/2015/10/21/chartex" xmlns:cx3="http://schemas.microsoft.com/office/drawing/2016/5/9/chartex" xmlns:cx4="http://schemas.microsoft.com/office/drawing/2016/5/10/chartex" xmlns:cx5="http://schemas.microsoft.com/office/drawing/2016/5/11/chartex" xmlns:cx6="http://schemas.microsoft.com/office/drawing/2016/5/12/chartex" xmlns:cx7="http://schemas.microsoft.com/office/drawing/2016/5/13/chartex" xmlns:cx8="http://schemas.microsoft.com/office/drawing/2016/5/14/chartex" xmlns:mc="http://schemas.openxmlformats.org/markup-compatibility/2006" xmlns:aink="http://schemas.microsoft.com/office/drawing/2016/ink" xmlns:am3d="http://schemas.microsoft.com/office/drawing/2017/model3d" xmlns:o="urn:schemas-microsoft-com:office:office" xmlns:oel="http://schemas.microsoft.com/office/2019/extlst" xmlns:r="http://schemas.openxmlformats.org/officeDocument/2006/relationships" xmlns:m="http://schemas.openxmlformats.org/officeDocument/2006/math" xmlns:v="urn:schemas-microsoft-com:vml" xmlns:wp14="http://schemas.microsoft.com/office/word/2010/wordprocessingDrawing" xmlns:wp="http://schemas.openxmlformats.org/drawingml/2006/wordprocessingDrawing" xmlns:w10="urn:schemas-microsoft-com:office:word" xmlns:w="http://schemas.openxmlformats.org/wordprocessingml/2006/main" xmlns:w14="http://schemas.microsoft.com/office/word/2010/wordml" xmlns:w15="http://schemas.microsoft.com/office/word/2012/wordml" xmlns:w16cex="http://schemas.microsoft.com/office/word/2018/wordml/cex" xmlns:w16cid="http://schemas.microsoft.com/office/word/2016/wordml/cid" xmlns:w16="http://schemas.microsoft.com/office/word/2018/wordml" xmlns:w16sdtdh="http://schemas.microsoft.com/office/word/2020/wordml/sdtdatahash" xmlns:w16se="http://schemas.microsoft.com/office/word/2015/wordml/symex" xmlns:wpg="http://schemas.microsoft.com/office/word/2010/wordprocessingGroup" xmlns:wpi="http://schemas.microsoft.com/office/word/2010/wordprocessingInk" xmlns:wne="http://schemas.microsoft.com/office/word/2006/wordml" xmlns:wps="http://schemas.microsoft.com/office/word/2010/wordprocessingShape" mc:Ignorable="w14 w15 w16se w16cid w16 w16cex w16sdtdh wp14">
+  <w:abstractNum w:abstractNumId="0" w15:restartNumberingAfterBreak="0">
+    <w:nsid w:val="346E0D59"/>
+    <w:multiLevelType w:val="hybridMultilevel"/>
+    <w:tmpl w:val="721AC91E"/>
+    <w:lvl w:ilvl="0" w:tplc="0409000F">
+      <w:start w:val="1"/>
+      <w:numFmt w:val="decimal"/>
+      <w:lvlText w:val="%1."/>
+      <w:lvlJc w:val="left"/>
+      <w:pPr>
+        <w:ind w:left="720" w:hanging="360"/>
+      </w:pPr>
+    </w:lvl>
+    <w:lvl w:ilvl="1" w:tplc="04090019" w:tentative="1">
+      <w:start w:val="1"/>
+      <w:numFmt w:val="lowerLetter"/>
+      <w:lvlText w:val="%2."/>
+      <w:lvlJc w:val="left"/>
+      <w:pPr>
+        <w:ind w:left="1440" w:hanging="360"/>
+      </w:pPr>
+    </w:lvl>
+    <w:lvl w:ilvl="2" w:tplc="0409001B" w:tentative="1">
+      <w:start w:val="1"/>
+      <w:numFmt w:val="lowerRoman"/>
+      <w:lvlText w:val="%3."/>
+      <w:lvlJc w:val="right"/>
+      <w:pPr>
+        <w:ind w:left="2160" w:hanging="180"/>
+      </w:pPr>
+    </w:lvl>
+    <w:lvl w:ilvl="3" w:tplc="0409000F" w:tentative="1">
+      <w:start w:val="1"/>
+      <w:numFmt w:val="decimal"/>
+      <w:lvlText w:val="%4."/>
+      <w:lvlJc w:val="left"/>
+      <w:pPr>
+        <w:ind w:left="2880" w:hanging="360"/>
+      </w:pPr>
+    </w:lvl>
+    <w:lvl w:ilvl="4" w:tplc="04090019" w:tentative="1">
+      <w:start w:val="1"/>
+      <w:numFmt w:val="lowerLetter"/>
+      <w:lvlText w:val="%5."/>
+      <w:lvlJc w:val="left"/>
+      <w:pPr>
+        <w:ind w:left="3600" w:hanging="360"/>
+      </w:pPr>
+    </w:lvl>
+    <w:lvl w:ilvl="5" w:tplc="0409001B" w:tentative="1">
+      <w:start w:val="1"/>
+      <w:numFmt w:val="lowerRoman"/>
+      <w:lvlText w:val="%6."/>
+      <w:lvlJc w:val="right"/>
+      <w:pPr>
+        <w:ind w:left="4320" w:hanging="180"/>
+      </w:pPr>
+    </w:lvl>
+    <w:lvl w:ilvl="6" w:tplc="0409000F" w:tentative="1">
+      <w:start w:val="1"/>
+      <w:numFmt w:val="decimal"/>
+      <w:lvlText w:val="%7."/>
+      <w:lvlJc w:val="left"/>
+      <w:pPr>
+        <w:ind w:left="5040" w:hanging="360"/>
+      </w:pPr>
+    </w:lvl>
+    <w:lvl w:ilvl="7" w:tplc="04090019" w:tentative="1">
+      <w:start w:val="1"/>
+      <w:numFmt w:val="lowerLetter"/>
+      <w:lvlText w:val="%8."/>
+      <w:lvlJc w:val="left"/>
+      <w:pPr>
+        <w:ind w:left="5760" w:hanging="360"/>
+      </w:pPr>
+    </w:lvl>
+    <w:lvl w:ilvl="8" w:tplc="0409001B" w:tentative="1">
+      <w:start w:val="1"/>
+      <w:numFmt w:val="lowerRoman"/>
+      <w:lvlText w:val="%9."/>
+      <w:lvlJc w:val="right"/>
+      <w:pPr>
+        <w:ind w:left="6480" w:hanging="180"/>
+      </w:pPr>
+    </w:lvl>
+  </w:abstractNum>
+  <w:abstractNum w:abstractNumId="1" w15:restartNumberingAfterBreak="0">
+    <w:nsid w:val="403856DA"/>
+    <w:multiLevelType w:val="hybridMultilevel"/>
+    <w:tmpl w:val="6F1011B6"/>
+    <w:lvl w:ilvl="0" w:tplc="0409000F">
+      <w:start w:val="1"/>
+      <w:numFmt w:val="decimal"/>
+      <w:lvlText w:val="%1."/>
+      <w:lvlJc w:val="left"/>
+      <w:pPr>
+        <w:ind w:left="720" w:hanging="360"/>
+      </w:pPr>
+    </w:lvl>
+    <w:lvl w:ilvl="1" w:tplc="04090019" w:tentative="1">
+      <w:start w:val="1"/>
+      <w:numFmt w:val="lowerLetter"/>
+      <w:lvlText w:val="%2."/>
+      <w:lvlJc w:val="left"/>
+      <w:pPr>
+        <w:ind w:left="1440" w:hanging="360"/>
+      </w:pPr>
+    </w:lvl>
+    <w:lvl w:ilvl="2" w:tplc="0409001B" w:tentative="1">
+      <w:start w:val="1"/>
+      <w:numFmt w:val="lowerRoman"/>
+      <w:lvlText w:val="%3."/>
+      <w:lvlJc w:val="right"/>
+      <w:pPr>
+        <w:ind w:left="2160" w:hanging="180"/>
+      </w:pPr>
+    </w:lvl>
+    <w:lvl w:ilvl="3" w:tplc="0409000F" w:tentative="1">
+      <w:start w:val="1"/>
+      <w:numFmt w:val="decimal"/>
+      <w:lvlText w:val="%4."/>
+      <w:lvlJc w:val="left"/>
+      <w:pPr>
+        <w:ind w:left="2880" w:hanging="360"/>
+      </w:pPr>
+    </w:lvl>
+    <w:lvl w:ilvl="4" w:tplc="04090019" w:tentative="1">
+      <w:start w:val="1"/>
+      <w:numFmt w:val="lowerLetter"/>
+      <w:lvlText w:val="%5."/>
+      <w:lvlJc w:val="left"/>
+      <w:pPr>
+        <w:ind w:left="3600" w:hanging="360"/>
+      </w:pPr>
+    </w:lvl>
+    <w:lvl w:ilvl="5" w:tplc="0409001B" w:tentative="1">
+      <w:start w:val="1"/>
+      <w:numFmt w:val="lowerRoman"/>
+      <w:lvlText w:val="%6."/>
+      <w:lvlJc w:val="right"/>
+      <w:pPr>
+        <w:ind w:left="4320" w:hanging="180"/>
+      </w:pPr>
+    </w:lvl>
+    <w:lvl w:ilvl="6" w:tplc="0409000F" w:tentative="1">
+      <w:start w:val="1"/>
+      <w:numFmt w:val="decimal"/>
+      <w:lvlText w:val="%7."/>
+      <w:lvlJc w:val="left"/>
+      <w:pPr>
+        <w:ind w:left="5040" w:hanging="360"/>
+      </w:pPr>
+    </w:lvl>
+    <w:lvl w:ilvl="7" w:tplc="04090019" w:tentative="1">
+      <w:start w:val="1"/>
+      <w:numFmt w:val="lowerLetter"/>
+      <w:lvlText w:val="%8."/>
+      <w:lvlJc w:val="left"/>
+      <w:pPr>
+        <w:ind w:left="5760" w:hanging="360"/>
+      </w:pPr>
+    </w:lvl>
+    <w:lvl w:ilvl="8" w:tplc="0409001B" w:tentative="1">
+      <w:start w:val="1"/>
+      <w:numFmt w:val="lowerRoman"/>
+      <w:lvlText w:val="%9."/>
+      <w:lvlJc w:val="right"/>
+      <w:pPr>
+        <w:ind w:left="6480" w:hanging="180"/>
+      </w:pPr>
+    </w:lvl>
+  </w:abstractNum>
+  <w:num w:numId="1" w16cid:durableId="141388367">
+    <w:abstractNumId w:val="0"/>
+  </w:num>
+  <w:num w:numId="2" w16cid:durableId="56981673">
+    <w:abstractNumId w:val="1"/>
+  </w:num>
+</w:numbering>
 </file>
 
 <file path=word/styles.xml><?xml version="1.0" encoding="utf-8"?>
@@ -937,6 +1398,17 @@
     <w:semiHidden/>
     <w:unhideWhenUsed/>
   </w:style>
+  <w:style w:type="paragraph" w:styleId="ListParagraph">
+    <w:name w:val="List Paragraph"/>
+    <w:basedOn w:val="Normal"/>
+    <w:uiPriority w:val="34"/>
+    <w:qFormat/>
+    <w:rsid w:val="00ED285B"/>
+    <w:pPr>
+      <w:ind w:left="720"/>
+      <w:contextualSpacing/>
+    </w:pPr>
+  </w:style>
 </w:styles>
 </file>
 

</xml_diff>